<commit_message>
Update Sprint 3 plan
</commit_message>
<xml_diff>
--- a/Sprint 3 Plan.docx
+++ b/Sprint 3 Plan.docx
@@ -255,15 +255,7 @@
       </w:pPr>
       <w:r>
         <w:tab/>
-        <w:t xml:space="preserve">Implement </w:t>
-      </w:r>
-      <w:proofErr w:type="spellStart"/>
-      <w:r>
-        <w:t>en</w:t>
-      </w:r>
-      <w:proofErr w:type="spellEnd"/>
-      <w:r>
-        <w:t xml:space="preserve"> passant</w:t>
+        <w:t>Implement en passant</w:t>
       </w:r>
     </w:p>
     <w:p>
@@ -363,16 +355,10 @@
             <w:cnfStyle w:val="001000000000" w:firstRow="0" w:lastRow="0" w:firstColumn="1" w:lastColumn="0" w:oddVBand="0" w:evenVBand="0" w:oddHBand="0" w:evenHBand="0" w:firstRowFirstColumn="0" w:firstRowLastColumn="0" w:lastRowFirstColumn="0" w:lastRowLastColumn="0"/>
             <w:tcW w:w="3116" w:type="dxa"/>
           </w:tcPr>
-          <w:p/>
-        </w:tc>
-        <w:tc>
-          <w:tcPr>
-            <w:tcW w:w="3117" w:type="dxa"/>
-          </w:tcPr>
           <w:p>
-            <w:pPr>
-              <w:cnfStyle w:val="000000100000" w:firstRow="0" w:lastRow="0" w:firstColumn="0" w:lastColumn="0" w:oddVBand="0" w:evenVBand="0" w:oddHBand="1" w:evenHBand="0" w:firstRowFirstColumn="0" w:firstRowLastColumn="0" w:lastRowFirstColumn="0" w:lastRowLastColumn="0"/>
-            </w:pPr>
+            <w:r>
+              <w:t>7</w:t>
+            </w:r>
           </w:p>
         </w:tc>
         <w:tc>
@@ -383,6 +369,25 @@
             <w:pPr>
               <w:cnfStyle w:val="000000100000" w:firstRow="0" w:lastRow="0" w:firstColumn="0" w:lastColumn="0" w:oddVBand="0" w:evenVBand="0" w:oddHBand="1" w:evenHBand="0" w:firstRowFirstColumn="0" w:firstRowLastColumn="0" w:lastRowFirstColumn="0" w:lastRowLastColumn="0"/>
             </w:pPr>
+            <w:r>
+              <w:t>1</w:t>
+            </w:r>
+            <w:r>
+              <w:t>3</w:t>
+            </w:r>
+          </w:p>
+        </w:tc>
+        <w:tc>
+          <w:tcPr>
+            <w:tcW w:w="3117" w:type="dxa"/>
+          </w:tcPr>
+          <w:p>
+            <w:pPr>
+              <w:cnfStyle w:val="000000100000" w:firstRow="0" w:lastRow="0" w:firstColumn="0" w:lastColumn="0" w:oddVBand="0" w:evenVBand="0" w:oddHBand="1" w:evenHBand="0" w:firstRowFirstColumn="0" w:firstRowLastColumn="0" w:lastRowFirstColumn="0" w:lastRowLastColumn="0"/>
+            </w:pPr>
+            <w:r>
+              <w:t>10</w:t>
+            </w:r>
           </w:p>
         </w:tc>
       </w:tr>
@@ -396,18 +401,11 @@
       </w:r>
     </w:p>
     <w:p>
-      <w:pPr>
-        <w:rPr>
-          <w:i/>
-          <w:iCs/>
-        </w:rPr>
-      </w:pPr>
-      <w:r>
-        <w:rPr>
-          <w:i/>
-          <w:iCs/>
-        </w:rPr>
-        <w:t>Replace this text with every practice and procedure your team used that was effective, useful, and/or improved your overall output.</w:t>
+      <w:r>
+        <w:t>The game still works, and it’s better than ever.</w:t>
+      </w:r>
+      <w:r>
+        <w:t xml:space="preserve"> Loads of new features and UI/UX improvements. Configurability is a big plus.</w:t>
       </w:r>
     </w:p>
     <w:p>
@@ -419,18 +417,8 @@
       </w:r>
     </w:p>
     <w:p>
-      <w:pPr>
-        <w:rPr>
-          <w:i/>
-          <w:iCs/>
-        </w:rPr>
-      </w:pPr>
-      <w:r>
-        <w:rPr>
-          <w:i/>
-          <w:iCs/>
-        </w:rPr>
-        <w:t>Replace this text with every practice and procedure your team used that was ineffective, wasteful, and/or diminished or impeded your overall output.</w:t>
+      <w:r>
+        <w:t>Joe didn’t do the file input, but he did trade them for other tasks. The file input stories have once again been marked OBE.</w:t>
       </w:r>
     </w:p>
     <w:p>
@@ -442,18 +430,13 @@
       </w:r>
     </w:p>
     <w:p>
-      <w:pPr>
-        <w:rPr>
-          <w:i/>
-          <w:iCs/>
-        </w:rPr>
-      </w:pPr>
-      <w:r>
-        <w:rPr>
-          <w:i/>
-          <w:iCs/>
-        </w:rPr>
-        <w:t>Replace this text with ideas for what your team might do to improve the team dynamic, individual contribution, and/or quality of the final product.</w:t>
+      <w:r>
+        <w:t>What if we don’t reopen the file input stories?</w:t>
+      </w:r>
+    </w:p>
+    <w:p>
+      <w:r>
+        <w:t>We could add an options menu in-game.</w:t>
       </w:r>
     </w:p>
     <w:p>
@@ -465,21 +448,10 @@
       </w:r>
     </w:p>
     <w:p>
-      <w:pPr>
-        <w:rPr>
-          <w:i/>
-          <w:iCs/>
-        </w:rPr>
-      </w:pPr>
-      <w:r>
-        <w:rPr>
-          <w:i/>
-          <w:iCs/>
-        </w:rPr>
-        <w:t>STOP! Fill out, then read out loud the previous three sections. Discuss as a team everyone’s answers. Then, replace this text with actions you can take next sprint to implement at least some of the ideas your team generated.</w:t>
+      <w:r>
+        <w:t>Add acceptance criteria to any new stories or tasks.</w:t>
       </w:r>
     </w:p>
-    <w:p/>
     <w:p/>
     <w:sectPr>
       <w:pgSz w:w="12240" w:h="15840"/>

</xml_diff>